<commit_message>
update git study notes
</commit_message>
<xml_diff>
--- a/Git Study Notes.docx
+++ b/Git Study Notes.docx
@@ -71,10 +71,12 @@
         <w:t xml:space="preserve">Config user.name and </w:t>
       </w:r>
       <w:proofErr w:type="spellStart"/>
+      <w:proofErr w:type="gramStart"/>
       <w:r>
         <w:t>user.email</w:t>
       </w:r>
       <w:proofErr w:type="spellEnd"/>
+      <w:proofErr w:type="gramEnd"/>
     </w:p>
     <w:p>
       <w:r>
@@ -94,10 +96,12 @@
         <w:t xml:space="preserve">$ git config --global </w:t>
       </w:r>
       <w:proofErr w:type="spellStart"/>
+      <w:proofErr w:type="gramStart"/>
       <w:r>
         <w:t>user.email</w:t>
       </w:r>
       <w:proofErr w:type="spellEnd"/>
+      <w:proofErr w:type="gramEnd"/>
       <w:r>
         <w:t xml:space="preserve"> ‘your_email@domain.com’</w:t>
       </w:r>
@@ -112,7 +116,15 @@
     </w:p>
     <w:p>
       <w:r>
-        <w:t xml:space="preserve">$ git config --local : only applicable for </w:t>
+        <w:t>$ git config --</w:t>
+      </w:r>
+      <w:proofErr w:type="gramStart"/>
+      <w:r>
+        <w:t>local :</w:t>
+      </w:r>
+      <w:proofErr w:type="gramEnd"/>
+      <w:r>
+        <w:t xml:space="preserve"> only applicable for </w:t>
       </w:r>
       <w:r>
         <w:t xml:space="preserve">the current </w:t>
@@ -123,12 +135,28 @@
     </w:p>
     <w:p>
       <w:r>
-        <w:t>$ git config --global : applicable for all repositories for the current user</w:t>
-      </w:r>
-    </w:p>
-    <w:p>
-      <w:r>
-        <w:t>$ git config --system : applicable for all users available in the system</w:t>
+        <w:t>$ git config --</w:t>
+      </w:r>
+      <w:proofErr w:type="gramStart"/>
+      <w:r>
+        <w:t>global :</w:t>
+      </w:r>
+      <w:proofErr w:type="gramEnd"/>
+      <w:r>
+        <w:t xml:space="preserve"> applicable for all repositories for the current user</w:t>
+      </w:r>
+    </w:p>
+    <w:p>
+      <w:r>
+        <w:t>$ git config --</w:t>
+      </w:r>
+      <w:proofErr w:type="gramStart"/>
+      <w:r>
+        <w:t>system :</w:t>
+      </w:r>
+      <w:proofErr w:type="gramEnd"/>
+      <w:r>
+        <w:t xml:space="preserve"> applicable for all users available in the system</w:t>
       </w:r>
     </w:p>
     <w:p>
@@ -1055,13 +1083,27 @@
         <w:rPr>
           <w:color w:val="00B050"/>
         </w:rPr>
-        <w:t>$ cp ../git-sample/bingindex.html . (</w:t>
-      </w:r>
-      <w:r>
-        <w:rPr>
-          <w:rFonts w:hint="eastAsia"/>
+        <w:t xml:space="preserve">$ cp </w:t>
+      </w:r>
+      <w:proofErr w:type="gramStart"/>
+      <w:r>
+        <w:rPr>
           <w:color w:val="00B050"/>
         </w:rPr>
+        <w:t>../git-sample/bingindex.html .</w:t>
+      </w:r>
+      <w:proofErr w:type="gramEnd"/>
+      <w:r>
+        <w:rPr>
+          <w:color w:val="00B050"/>
+        </w:rPr>
+        <w:t xml:space="preserve"> (</w:t>
+      </w:r>
+      <w:r>
+        <w:rPr>
+          <w:rFonts w:hint="eastAsia"/>
+          <w:color w:val="00B050"/>
+        </w:rPr>
         <w:t>c</w:t>
       </w:r>
       <w:r>
@@ -1081,7 +1123,21 @@
         <w:rPr>
           <w:color w:val="00B050"/>
         </w:rPr>
-        <w:t>$ cp -r ../git-sample/images . (copy ‘images’ folder to current folder)</w:t>
+        <w:t>$ cp -r</w:t>
+      </w:r>
+      <w:proofErr w:type="gramStart"/>
+      <w:r>
+        <w:rPr>
+          <w:color w:val="00B050"/>
+        </w:rPr>
+        <w:t xml:space="preserve"> ..</w:t>
+      </w:r>
+      <w:proofErr w:type="gramEnd"/>
+      <w:r>
+        <w:rPr>
+          <w:color w:val="00B050"/>
+        </w:rPr>
+        <w:t>/git-sample/images . (copy ‘images’ folder to current folder)</w:t>
       </w:r>
     </w:p>
     <w:p>
@@ -1130,12 +1186,19 @@
         <w:rPr>
           <w:color w:val="000000" w:themeColor="text1"/>
         </w:rPr>
-        <w:t>folder name</w:t>
-      </w:r>
+        <w:t xml:space="preserve">folder </w:t>
+      </w:r>
+      <w:proofErr w:type="gramStart"/>
       <w:r>
         <w:rPr>
           <w:color w:val="000000" w:themeColor="text1"/>
         </w:rPr>
+        <w:t>name</w:t>
+      </w:r>
+      <w:r>
+        <w:rPr>
+          <w:color w:val="000000" w:themeColor="text1"/>
+        </w:rPr>
         <w:t>]</w:t>
       </w:r>
       <w:r>
@@ -1154,7 +1217,14 @@
         <w:rPr>
           <w:color w:val="000000" w:themeColor="text1"/>
         </w:rPr>
-        <w:t>(add file to stage)</w:t>
+        <w:t>(</w:t>
+      </w:r>
+      <w:proofErr w:type="gramEnd"/>
+      <w:r>
+        <w:rPr>
+          <w:color w:val="000000" w:themeColor="text1"/>
+        </w:rPr>
+        <w:t>add file to stage)</w:t>
       </w:r>
     </w:p>
     <w:p>
@@ -1996,7 +2066,15 @@
     </w:p>
     <w:p>
       <w:r>
-        <w:t>$ git diff [Version number][File Name]: compare file in working area with local repository of version#</w:t>
+        <w:t xml:space="preserve">$ git diff [Version </w:t>
+      </w:r>
+      <w:proofErr w:type="gramStart"/>
+      <w:r>
+        <w:t>number][</w:t>
+      </w:r>
+      <w:proofErr w:type="gramEnd"/>
+      <w:r>
+        <w:t>File Name]: compare file in working area with local repository of version#</w:t>
       </w:r>
     </w:p>
     <w:p/>
@@ -2157,8 +2235,13 @@
         <w:ind w:firstLine="720"/>
       </w:pPr>
       <w:r>
-        <w:t>How does the conflicted file looks like</w:t>
-      </w:r>
+        <w:t xml:space="preserve">How does the conflicted file looks </w:t>
+      </w:r>
+      <w:proofErr w:type="gramStart"/>
+      <w:r>
+        <w:t>like</w:t>
+      </w:r>
+      <w:proofErr w:type="gramEnd"/>
     </w:p>
     <w:p>
       <w:r>
@@ -2272,13 +2355,21 @@
     </w:p>
     <w:p>
       <w:r>
-        <w:t xml:space="preserve">$ git remote add original [remote </w:t>
+        <w:t>$ git remote add original [remote git address]</w:t>
+      </w:r>
+    </w:p>
+    <w:p/>
+    <w:p>
+      <w:pPr>
+        <w:tabs>
+          <w:tab w:val="left" w:pos="5580"/>
+        </w:tabs>
+      </w:pPr>
+      <w:r>
+        <w:tab/>
       </w:r>
       <w:bookmarkStart w:id="0" w:name="_GoBack"/>
       <w:bookmarkEnd w:id="0"/>
-      <w:r>
-        <w:t>git address]</w:t>
-      </w:r>
     </w:p>
     <w:sectPr>
       <w:pgSz w:w="12240" w:h="15840"/>

</xml_diff>

<commit_message>
update study file on Feb21
</commit_message>
<xml_diff>
--- a/Git Study Notes.docx
+++ b/Git Study Notes.docx
@@ -2361,6 +2361,91 @@
     <w:p/>
     <w:p>
       <w:pPr>
+        <w:pStyle w:val="Heading2"/>
+      </w:pPr>
+      <w:r>
+        <w:t>Pull from Remote Repository</w:t>
+      </w:r>
+    </w:p>
+    <w:p>
+      <w:pPr>
+        <w:pStyle w:val="ListParagraph"/>
+        <w:numPr>
+          <w:ilvl w:val="0"/>
+          <w:numId w:val="2"/>
+        </w:numPr>
+      </w:pPr>
+      <w:r>
+        <w:t>Pull = fetch + merge</w:t>
+      </w:r>
+    </w:p>
+    <w:p>
+      <w:pPr>
+        <w:pStyle w:val="ListParagraph"/>
+        <w:numPr>
+          <w:ilvl w:val="0"/>
+          <w:numId w:val="2"/>
+        </w:numPr>
+      </w:pPr>
+      <w:r>
+        <w:lastRenderedPageBreak/>
+        <w:t>Git fetch [Remote Repository Alias] [Remote Repository Branch Name]</w:t>
+      </w:r>
+    </w:p>
+    <w:p>
+      <w:pPr>
+        <w:pStyle w:val="ListParagraph"/>
+        <w:numPr>
+          <w:ilvl w:val="0"/>
+          <w:numId w:val="2"/>
+        </w:numPr>
+      </w:pPr>
+      <w:r>
+        <w:t>Git merge [</w:t>
+      </w:r>
+      <w:r>
+        <w:t>Remote Repository Alias</w:t>
+      </w:r>
+      <w:r>
+        <w:t>/</w:t>
+      </w:r>
+      <w:r>
+        <w:t xml:space="preserve"> </w:t>
+      </w:r>
+      <w:r>
+        <w:t>Remote Repository Branch Name</w:t>
+      </w:r>
+      <w:r>
+        <w:t>]</w:t>
+      </w:r>
+    </w:p>
+    <w:p>
+      <w:pPr>
+        <w:pStyle w:val="ListParagraph"/>
+        <w:numPr>
+          <w:ilvl w:val="0"/>
+          <w:numId w:val="2"/>
+        </w:numPr>
+      </w:pPr>
+      <w:r>
+        <w:t xml:space="preserve">Git pull </w:t>
+      </w:r>
+      <w:r>
+        <w:t>[Remote Repository Alias] [Remote Repository Branch Name]</w:t>
+      </w:r>
+    </w:p>
+    <w:p>
+      <w:bookmarkStart w:id="0" w:name="_GoBack"/>
+      <w:bookmarkEnd w:id="0"/>
+    </w:p>
+    <w:p>
+      <w:pPr>
+        <w:ind w:left="360"/>
+      </w:pPr>
+    </w:p>
+    <w:p/>
+    <w:p>
+      <w:pPr>
         <w:tabs>
           <w:tab w:val="left" w:pos="5580"/>
         </w:tabs>
@@ -2368,8 +2453,6 @@
       <w:r>
         <w:tab/>
       </w:r>
-      <w:bookmarkStart w:id="0" w:name="_GoBack"/>
-      <w:bookmarkEnd w:id="0"/>
     </w:p>
     <w:sectPr>
       <w:pgSz w:w="12240" w:h="15840"/>
@@ -2384,6 +2467,119 @@
 <file path=word/numbering.xml><?xml version="1.0" encoding="utf-8"?>
 <w:numbering xmlns:wpc="http://schemas.microsoft.com/office/word/2010/wordprocessingCanvas" xmlns:cx="http://schemas.microsoft.com/office/drawing/2014/chartex" xmlns:cx1="http://schemas.microsoft.com/office/drawing/2015/9/8/chartex" xmlns:cx2="http://schemas.microsoft.com/office/drawing/2015/10/21/chartex" xmlns:cx3="http://schemas.microsoft.com/office/drawing/2016/5/9/chartex" xmlns:cx4="http://schemas.microsoft.com/office/drawing/2016/5/10/chartex" xmlns:cx5="http://schemas.microsoft.com/office/drawing/2016/5/11/chartex" xmlns:cx6="http://schemas.microsoft.com/office/drawing/2016/5/12/chartex" xmlns:cx7="http://schemas.microsoft.com/office/drawing/2016/5/13/chartex" xmlns:cx8="http://schemas.microsoft.com/office/drawing/2016/5/14/chartex" xmlns:mc="http://schemas.openxmlformats.org/markup-compatibility/2006" xmlns:aink="http://schemas.microsoft.com/office/drawing/2016/ink" xmlns:am3d="http://schemas.microsoft.com/office/drawing/2017/model3d" xmlns:o="urn:schemas-microsoft-com:office:office" xmlns:r="http://schemas.openxmlformats.org/officeDocument/2006/relationships" xmlns:m="http://schemas.openxmlformats.org/officeDocument/2006/math" xmlns:v="urn:schemas-microsoft-com:vml" xmlns:wp14="http://schemas.microsoft.com/office/word/2010/wordprocessingDrawing" xmlns:wp="http://schemas.openxmlformats.org/drawingml/2006/wordprocessingDrawing" xmlns:w10="urn:schemas-microsoft-com:office:word" xmlns:w="http://schemas.openxmlformats.org/wordprocessingml/2006/main" xmlns:w14="http://schemas.microsoft.com/office/word/2010/wordml" xmlns:w15="http://schemas.microsoft.com/office/word/2012/wordml" xmlns:w16cid="http://schemas.microsoft.com/office/word/2016/wordml/cid" xmlns:w16se="http://schemas.microsoft.com/office/word/2015/wordml/symex" xmlns:wpg="http://schemas.microsoft.com/office/word/2010/wordprocessingGroup" xmlns:wpi="http://schemas.microsoft.com/office/word/2010/wordprocessingInk" xmlns:wne="http://schemas.microsoft.com/office/word/2006/wordml" xmlns:wps="http://schemas.microsoft.com/office/word/2010/wordprocessingShape" mc:Ignorable="w14 w15 w16se w16cid wp14">
   <w:abstractNum w:abstractNumId="0" w15:restartNumberingAfterBreak="0">
+    <w:nsid w:val="6E987E5E"/>
+    <w:multiLevelType w:val="hybridMultilevel"/>
+    <w:tmpl w:val="59465B1E"/>
+    <w:lvl w:ilvl="0" w:tplc="04090001">
+      <w:start w:val="1"/>
+      <w:numFmt w:val="bullet"/>
+      <w:lvlText w:val=""/>
+      <w:lvlJc w:val="left"/>
+      <w:pPr>
+        <w:ind w:left="720" w:hanging="360"/>
+      </w:pPr>
+      <w:rPr>
+        <w:rFonts w:ascii="Symbol" w:hAnsi="Symbol" w:hint="default"/>
+      </w:rPr>
+    </w:lvl>
+    <w:lvl w:ilvl="1" w:tplc="04090003" w:tentative="1">
+      <w:start w:val="1"/>
+      <w:numFmt w:val="bullet"/>
+      <w:lvlText w:val="o"/>
+      <w:lvlJc w:val="left"/>
+      <w:pPr>
+        <w:ind w:left="1440" w:hanging="360"/>
+      </w:pPr>
+      <w:rPr>
+        <w:rFonts w:ascii="Courier New" w:hAnsi="Courier New" w:cs="Courier New" w:hint="default"/>
+      </w:rPr>
+    </w:lvl>
+    <w:lvl w:ilvl="2" w:tplc="04090005" w:tentative="1">
+      <w:start w:val="1"/>
+      <w:numFmt w:val="bullet"/>
+      <w:lvlText w:val=""/>
+      <w:lvlJc w:val="left"/>
+      <w:pPr>
+        <w:ind w:left="2160" w:hanging="360"/>
+      </w:pPr>
+      <w:rPr>
+        <w:rFonts w:ascii="Wingdings" w:hAnsi="Wingdings" w:hint="default"/>
+      </w:rPr>
+    </w:lvl>
+    <w:lvl w:ilvl="3" w:tplc="04090001" w:tentative="1">
+      <w:start w:val="1"/>
+      <w:numFmt w:val="bullet"/>
+      <w:lvlText w:val=""/>
+      <w:lvlJc w:val="left"/>
+      <w:pPr>
+        <w:ind w:left="2880" w:hanging="360"/>
+      </w:pPr>
+      <w:rPr>
+        <w:rFonts w:ascii="Symbol" w:hAnsi="Symbol" w:hint="default"/>
+      </w:rPr>
+    </w:lvl>
+    <w:lvl w:ilvl="4" w:tplc="04090003" w:tentative="1">
+      <w:start w:val="1"/>
+      <w:numFmt w:val="bullet"/>
+      <w:lvlText w:val="o"/>
+      <w:lvlJc w:val="left"/>
+      <w:pPr>
+        <w:ind w:left="3600" w:hanging="360"/>
+      </w:pPr>
+      <w:rPr>
+        <w:rFonts w:ascii="Courier New" w:hAnsi="Courier New" w:cs="Courier New" w:hint="default"/>
+      </w:rPr>
+    </w:lvl>
+    <w:lvl w:ilvl="5" w:tplc="04090005" w:tentative="1">
+      <w:start w:val="1"/>
+      <w:numFmt w:val="bullet"/>
+      <w:lvlText w:val=""/>
+      <w:lvlJc w:val="left"/>
+      <w:pPr>
+        <w:ind w:left="4320" w:hanging="360"/>
+      </w:pPr>
+      <w:rPr>
+        <w:rFonts w:ascii="Wingdings" w:hAnsi="Wingdings" w:hint="default"/>
+      </w:rPr>
+    </w:lvl>
+    <w:lvl w:ilvl="6" w:tplc="04090001" w:tentative="1">
+      <w:start w:val="1"/>
+      <w:numFmt w:val="bullet"/>
+      <w:lvlText w:val=""/>
+      <w:lvlJc w:val="left"/>
+      <w:pPr>
+        <w:ind w:left="5040" w:hanging="360"/>
+      </w:pPr>
+      <w:rPr>
+        <w:rFonts w:ascii="Symbol" w:hAnsi="Symbol" w:hint="default"/>
+      </w:rPr>
+    </w:lvl>
+    <w:lvl w:ilvl="7" w:tplc="04090003" w:tentative="1">
+      <w:start w:val="1"/>
+      <w:numFmt w:val="bullet"/>
+      <w:lvlText w:val="o"/>
+      <w:lvlJc w:val="left"/>
+      <w:pPr>
+        <w:ind w:left="5760" w:hanging="360"/>
+      </w:pPr>
+      <w:rPr>
+        <w:rFonts w:ascii="Courier New" w:hAnsi="Courier New" w:cs="Courier New" w:hint="default"/>
+      </w:rPr>
+    </w:lvl>
+    <w:lvl w:ilvl="8" w:tplc="04090005" w:tentative="1">
+      <w:start w:val="1"/>
+      <w:numFmt w:val="bullet"/>
+      <w:lvlText w:val=""/>
+      <w:lvlJc w:val="left"/>
+      <w:pPr>
+        <w:ind w:left="6480" w:hanging="360"/>
+      </w:pPr>
+      <w:rPr>
+        <w:rFonts w:ascii="Wingdings" w:hAnsi="Wingdings" w:hint="default"/>
+      </w:rPr>
+    </w:lvl>
+  </w:abstractNum>
+  <w:abstractNum w:abstractNumId="1" w15:restartNumberingAfterBreak="0">
     <w:nsid w:val="743E5048"/>
     <w:multiLevelType w:val="hybridMultilevel"/>
     <w:tmpl w:val="211A32DC"/>
@@ -2497,6 +2693,9 @@
     </w:lvl>
   </w:abstractNum>
   <w:num w:numId="1">
+    <w:abstractNumId w:val="1"/>
+  </w:num>
+  <w:num w:numId="2">
     <w:abstractNumId w:val="0"/>
   </w:num>
 </w:numbering>

</xml_diff>